<commit_message>
feat: small fixes and removes auflage
</commit_message>
<xml_diff>
--- a/docassemble/ukraine/data/templates/antrag_auf_aufenthaltstitel.docx
+++ b/docassemble/ukraine/data/templates/antrag_auf_aufenthaltstitel.docx
@@ -12787,99 +12787,6 @@
                 <w:lang w:val="de-DE"/>
               </w:rPr>
               <w:t xml:space="preserve"> %}</w:t>
-            </w:r>
-          </w:p>
-        </w:tc>
-      </w:tr>
-      <w:tr>
-        <w:tc>
-          <w:tcPr>
-            <w:tcW w:w="421" w:type="dxa"/>
-            <w:vMerge/>
-            <w:shd w:val="clear" w:color="auto" w:fill="F2F2F2" w:themeFill="background1" w:themeFillShade="F2"/>
-          </w:tcPr>
-          <w:p>
-            <w:pPr>
-              <w:rPr>
-                <w:rFonts w:ascii="Calibri" w:hAnsi="Calibri" w:cs="Calibri"/>
-                <w:lang w:val="de-DE"/>
-              </w:rPr>
-            </w:pPr>
-          </w:p>
-        </w:tc>
-        <w:tc>
-          <w:tcPr>
-            <w:tcW w:w="1774" w:type="dxa"/>
-            <w:shd w:val="clear" w:color="auto" w:fill="F2F2F2" w:themeFill="background1" w:themeFillShade="F2"/>
-            <w:vAlign w:val="center"/>
-          </w:tcPr>
-          <w:p>
-            <w:pPr>
-              <w:rPr>
-                <w:rFonts w:ascii="Calibri" w:hAnsi="Calibri" w:cs="Calibri"/>
-                <w:b/>
-                <w:bCs/>
-                <w:sz w:val="22"/>
-                <w:szCs w:val="22"/>
-                <w:lang w:val="de-DE"/>
-              </w:rPr>
-            </w:pPr>
-            <w:r>
-              <w:rPr>
-                <w:rFonts w:ascii="Calibri" w:hAnsi="Calibri" w:cs="Calibri"/>
-                <w:b/>
-                <w:bCs/>
-                <w:sz w:val="22"/>
-                <w:szCs w:val="22"/>
-                <w:lang w:val="de-DE"/>
-              </w:rPr>
-              <w:t>Auflage</w:t>
-            </w:r>
-          </w:p>
-        </w:tc>
-        <w:tc>
-          <w:tcPr>
-            <w:tcW w:w="8261" w:type="dxa"/>
-            <w:gridSpan w:val="4"/>
-          </w:tcPr>
-          <w:p>
-            <w:pPr>
-              <w:rPr>
-                <w:rFonts w:ascii="Calibri" w:hAnsi="Calibri" w:cs="Calibri"/>
-                <w:lang w:val="de-DE"/>
-              </w:rPr>
-            </w:pPr>
-            <w:proofErr w:type="gramStart"/>
-            <w:r>
-              <w:rPr>
-                <w:rFonts w:ascii="Calibri" w:hAnsi="Calibri" w:cs="Calibri"/>
-                <w:lang w:val="de-DE"/>
-              </w:rPr>
-              <w:t xml:space="preserve">{{ </w:t>
-            </w:r>
-            <w:proofErr w:type="spellStart"/>
-            <w:r>
-              <w:rPr>
-                <w:rFonts w:ascii="Calibri" w:hAnsi="Calibri" w:cs="Calibri"/>
-                <w:lang w:val="de-DE"/>
-              </w:rPr>
-              <w:t>visa</w:t>
-            </w:r>
-            <w:proofErr w:type="gramEnd"/>
-            <w:r>
-              <w:rPr>
-                <w:rFonts w:ascii="Calibri" w:hAnsi="Calibri" w:cs="Calibri"/>
-                <w:lang w:val="de-DE"/>
-              </w:rPr>
-              <w:t>_requirement</w:t>
-            </w:r>
-            <w:proofErr w:type="spellEnd"/>
-            <w:r>
-              <w:rPr>
-                <w:rFonts w:ascii="Calibri" w:hAnsi="Calibri" w:cs="Calibri"/>
-                <w:lang w:val="de-DE"/>
-              </w:rPr>
-              <w:t xml:space="preserve">  }}</w:t>
             </w:r>
           </w:p>
         </w:tc>

</xml_diff>

<commit_message>
chore: date wedding bug fix
</commit_message>
<xml_diff>
--- a/docassemble/ukraine/data/templates/antrag_auf_aufenthaltstitel.docx
+++ b/docassemble/ukraine/data/templates/antrag_auf_aufenthaltstitel.docx
@@ -54,17 +54,7 @@
           <w:color w:val="000000" w:themeColor="text1"/>
           <w:lang w:val="de-DE"/>
         </w:rPr>
-        <w:t xml:space="preserve"> und </w:t>
-      </w:r>
-      <w:r>
-        <w:rPr>
-          <w:rFonts w:ascii="Calibri" w:hAnsi="Calibri" w:cs="Calibri"/>
-          <w:b/>
-          <w:bCs/>
-          <w:color w:val="000000" w:themeColor="text1"/>
-          <w:lang w:val="de-DE"/>
-        </w:rPr>
-        <w:t>Erwerbstätigkeit</w:t>
+        <w:t xml:space="preserve"> und Erwerbstätigkeit</w:t>
       </w:r>
     </w:p>
     <w:p>
@@ -1416,10 +1406,66 @@
               </w:rPr>
               <w:t xml:space="preserve"> </w:t>
             </w:r>
+            <w:r>
+              <w:rPr>
+                <w:rFonts w:ascii="Calibri" w:hAnsi="Calibri" w:cs="Calibri"/>
+                <w:lang w:val="en-US"/>
+              </w:rPr>
+              <w:t>{%p</w:t>
+            </w:r>
+            <w:r>
+              <w:rPr>
+                <w:rFonts w:ascii="Calibri" w:hAnsi="Calibri" w:cs="Calibri"/>
+                <w:lang w:val="en-US"/>
+              </w:rPr>
+              <w:t xml:space="preserve"> if</w:t>
+            </w:r>
+            <w:r>
+              <w:rPr>
+                <w:rFonts w:ascii="Calibri" w:hAnsi="Calibri" w:cs="Calibri"/>
+                <w:lang w:val="en-US"/>
+              </w:rPr>
+              <w:t xml:space="preserve"> </w:t>
+            </w:r>
             <w:proofErr w:type="gramStart"/>
             <w:r>
               <w:rPr>
                 <w:rFonts w:ascii="Calibri" w:hAnsi="Calibri" w:cs="Calibri"/>
+              </w:rPr>
+              <w:t>applicant.marital</w:t>
+            </w:r>
+            <w:proofErr w:type="gramEnd"/>
+            <w:r>
+              <w:rPr>
+                <w:rFonts w:ascii="Calibri" w:hAnsi="Calibri" w:cs="Calibri"/>
+              </w:rPr>
+              <w:t>_status != 'ledig'</w:t>
+            </w:r>
+            <w:r>
+              <w:rPr>
+                <w:rFonts w:ascii="Calibri" w:hAnsi="Calibri" w:cs="Calibri"/>
+                <w:lang w:val="de-DE"/>
+              </w:rPr>
+              <w:t xml:space="preserve"> </w:t>
+            </w:r>
+            <w:r>
+              <w:rPr>
+                <w:rFonts w:ascii="Calibri" w:hAnsi="Calibri" w:cs="Calibri"/>
+                <w:lang w:val="en-US"/>
+              </w:rPr>
+              <w:t>%}</w:t>
+            </w:r>
+          </w:p>
+          <w:p>
+            <w:pPr>
+              <w:rPr>
+                <w:rFonts w:ascii="Calibri" w:hAnsi="Calibri" w:cs="Calibri"/>
+              </w:rPr>
+            </w:pPr>
+            <w:proofErr w:type="gramStart"/>
+            <w:r>
+              <w:rPr>
+                <w:rFonts w:ascii="Calibri" w:hAnsi="Calibri" w:cs="Calibri"/>
                 <w:lang w:val="en-US"/>
               </w:rPr>
               <w:t xml:space="preserve">{{ </w:t>
@@ -1497,6 +1543,36 @@
                 <w:lang w:val="en-US"/>
               </w:rPr>
               <w:t xml:space="preserve"> }}</w:t>
+            </w:r>
+          </w:p>
+          <w:p>
+            <w:pPr>
+              <w:rPr>
+                <w:rFonts w:ascii="Calibri" w:hAnsi="Calibri" w:cs="Calibri"/>
+                <w:lang w:val="en-US"/>
+              </w:rPr>
+            </w:pPr>
+            <w:r>
+              <w:rPr>
+                <w:rFonts w:ascii="Calibri" w:hAnsi="Calibri" w:cs="Calibri"/>
+                <w:lang w:val="en-US"/>
+              </w:rPr>
+              <w:t>{%p else %}</w:t>
+            </w:r>
+          </w:p>
+          <w:p>
+            <w:pPr>
+              <w:rPr>
+                <w:rFonts w:ascii="Calibri" w:hAnsi="Calibri" w:cs="Calibri"/>
+                <w:lang w:val="de-DE"/>
+              </w:rPr>
+            </w:pPr>
+            <w:r>
+              <w:rPr>
+                <w:rFonts w:ascii="Calibri" w:hAnsi="Calibri" w:cs="Calibri"/>
+                <w:lang w:val="de-DE"/>
+              </w:rPr>
+              <w:t>-</w:t>
             </w:r>
           </w:p>
           <w:p>
@@ -1507,16 +1583,29 @@
                 <w:szCs w:val="20"/>
               </w:rPr>
             </w:pPr>
-          </w:p>
-          <w:p>
-            <w:pPr>
-              <w:rPr>
-                <w:rFonts w:ascii="Calibri" w:hAnsi="Calibri" w:cs="Calibri"/>
-                <w:sz w:val="20"/>
-                <w:szCs w:val="20"/>
-                <w:lang w:val="en-US"/>
-              </w:rPr>
-            </w:pPr>
+            <w:r>
+              <w:rPr>
+                <w:rFonts w:ascii="Calibri" w:hAnsi="Calibri" w:cs="Calibri"/>
+                <w:lang w:val="de-DE"/>
+              </w:rPr>
+              <w:t xml:space="preserve">{%p </w:t>
+            </w:r>
+            <w:proofErr w:type="spellStart"/>
+            <w:r>
+              <w:rPr>
+                <w:rFonts w:ascii="Calibri" w:hAnsi="Calibri" w:cs="Calibri"/>
+                <w:lang w:val="de-DE"/>
+              </w:rPr>
+              <w:t>endif</w:t>
+            </w:r>
+            <w:proofErr w:type="spellEnd"/>
+            <w:r>
+              <w:rPr>
+                <w:rFonts w:ascii="Calibri" w:hAnsi="Calibri" w:cs="Calibri"/>
+                <w:lang w:val="de-DE"/>
+              </w:rPr>
+              <w:t xml:space="preserve"> %}</w:t>
+            </w:r>
           </w:p>
         </w:tc>
       </w:tr>
@@ -4148,6 +4237,51 @@
                 <w:rFonts w:ascii="Calibri" w:hAnsi="Calibri" w:cs="Calibri"/>
                 <w:lang w:val="en-US"/>
               </w:rPr>
+              <w:t>{%</w:t>
+            </w:r>
+            <w:r>
+              <w:rPr>
+                <w:rFonts w:ascii="Calibri" w:hAnsi="Calibri" w:cs="Calibri"/>
+                <w:lang w:val="en-US"/>
+              </w:rPr>
+              <w:t>p</w:t>
+            </w:r>
+            <w:r>
+              <w:rPr>
+                <w:rFonts w:ascii="Calibri" w:hAnsi="Calibri" w:cs="Calibri"/>
+                <w:lang w:val="en-US"/>
+              </w:rPr>
+              <w:t xml:space="preserve"> if </w:t>
+            </w:r>
+            <w:proofErr w:type="spellStart"/>
+            <w:r>
+              <w:rPr>
+                <w:rFonts w:ascii="Calibri" w:hAnsi="Calibri" w:cs="Calibri"/>
+                <w:lang w:val="en-US"/>
+              </w:rPr>
+              <w:t>life_partner_yes_no</w:t>
+            </w:r>
+            <w:proofErr w:type="spellEnd"/>
+            <w:r>
+              <w:rPr>
+                <w:rFonts w:ascii="Calibri" w:hAnsi="Calibri" w:cs="Calibri"/>
+                <w:lang w:val="en-US"/>
+              </w:rPr>
+              <w:t xml:space="preserve"> %}</w:t>
+            </w:r>
+          </w:p>
+          <w:p>
+            <w:pPr>
+              <w:rPr>
+                <w:rFonts w:ascii="Calibri" w:hAnsi="Calibri" w:cs="Calibri"/>
+                <w:lang w:val="en-US"/>
+              </w:rPr>
+            </w:pPr>
+            <w:r>
+              <w:rPr>
+                <w:rFonts w:ascii="Calibri" w:hAnsi="Calibri" w:cs="Calibri"/>
+                <w:lang w:val="en-US"/>
+              </w:rPr>
               <w:t>{%p</w:t>
             </w:r>
             <w:r>
@@ -4250,6 +4384,64 @@
               <w:t>Nein</w:t>
             </w:r>
             <w:proofErr w:type="spellEnd"/>
+          </w:p>
+          <w:p>
+            <w:pPr>
+              <w:rPr>
+                <w:rFonts w:ascii="Calibri" w:hAnsi="Calibri" w:cs="Calibri"/>
+                <w:lang w:val="en-US"/>
+              </w:rPr>
+            </w:pPr>
+            <w:r>
+              <w:rPr>
+                <w:rFonts w:ascii="Calibri" w:hAnsi="Calibri" w:cs="Calibri"/>
+                <w:lang w:val="en-US"/>
+              </w:rPr>
+              <w:t>{%</w:t>
+            </w:r>
+            <w:r>
+              <w:rPr>
+                <w:rFonts w:ascii="Calibri" w:hAnsi="Calibri" w:cs="Calibri"/>
+                <w:lang w:val="en-US"/>
+              </w:rPr>
+              <w:t>p endif</w:t>
+            </w:r>
+            <w:r>
+              <w:rPr>
+                <w:rFonts w:ascii="Calibri" w:hAnsi="Calibri" w:cs="Calibri"/>
+                <w:lang w:val="en-US"/>
+              </w:rPr>
+              <w:t xml:space="preserve"> %}</w:t>
+            </w:r>
+          </w:p>
+          <w:p>
+            <w:pPr>
+              <w:rPr>
+                <w:rFonts w:ascii="Calibri" w:hAnsi="Calibri" w:cs="Calibri"/>
+                <w:lang w:val="en-US"/>
+              </w:rPr>
+            </w:pPr>
+            <w:r>
+              <w:rPr>
+                <w:rFonts w:ascii="Calibri" w:hAnsi="Calibri" w:cs="Calibri"/>
+                <w:lang w:val="en-US"/>
+              </w:rPr>
+              <w:t>{%</w:t>
+            </w:r>
+            <w:r>
+              <w:rPr>
+                <w:rFonts w:ascii="Calibri" w:hAnsi="Calibri" w:cs="Calibri"/>
+                <w:lang w:val="en-US"/>
+              </w:rPr>
+              <w:t>p else</w:t>
+            </w:r>
+            <w:r>
+              <w:rPr>
+                <w:rFonts w:ascii="Calibri" w:hAnsi="Calibri" w:cs="Calibri"/>
+                <w:lang w:val="en-US"/>
+              </w:rPr>
+              <w:t xml:space="preserve"> %}</w:t>
+            </w:r>
           </w:p>
           <w:p>
             <w:pPr>
@@ -4259,6 +4451,25 @@
                 <w:bCs/>
                 <w:sz w:val="16"/>
                 <w:szCs w:val="16"/>
+                <w:lang w:val="en-US"/>
+              </w:rPr>
+            </w:pPr>
+            <w:r>
+              <w:rPr>
+                <w:rFonts w:ascii="Calibri" w:hAnsi="Calibri" w:cs="Calibri"/>
+                <w:b/>
+                <w:bCs/>
+                <w:sz w:val="16"/>
+                <w:szCs w:val="16"/>
+                <w:lang w:val="en-US"/>
+              </w:rPr>
+              <w:t>-</w:t>
+            </w:r>
+          </w:p>
+          <w:p>
+            <w:pPr>
+              <w:rPr>
+                <w:rFonts w:ascii="Calibri" w:hAnsi="Calibri" w:cs="Calibri"/>
                 <w:lang w:val="en-US"/>
               </w:rPr>
             </w:pPr>
@@ -4621,6 +4832,7 @@
                 <w:rFonts w:ascii="Calibri" w:hAnsi="Calibri" w:cs="Calibri"/>
                 <w:lang w:val="en-US"/>
               </w:rPr>
+              <w:lastRenderedPageBreak/>
               <w:t xml:space="preserve">{{ </w:t>
             </w:r>
             <w:r>
@@ -4754,6 +4966,7 @@
                 <w:rFonts w:ascii="Calibri" w:hAnsi="Calibri" w:cs="Calibri"/>
                 <w:lang w:val="en-US"/>
               </w:rPr>
+              <w:lastRenderedPageBreak/>
               <w:t xml:space="preserve">{%p if </w:t>
             </w:r>
             <w:proofErr w:type="spellStart"/>
@@ -4793,6 +5006,7 @@
                 <w:rFonts w:ascii="Calibri" w:hAnsi="Calibri" w:cs="Calibri"/>
                 <w:lang w:val="en-US"/>
               </w:rPr>
+              <w:lastRenderedPageBreak/>
               <w:t xml:space="preserve">{{ </w:t>
             </w:r>
             <w:r>
@@ -4926,6 +5140,7 @@
                 <w:rFonts w:ascii="Calibri" w:hAnsi="Calibri" w:cs="Calibri"/>
                 <w:lang w:val="en-US"/>
               </w:rPr>
+              <w:lastRenderedPageBreak/>
               <w:t xml:space="preserve">{%p if </w:t>
             </w:r>
             <w:proofErr w:type="spellStart"/>
@@ -4965,6 +5180,7 @@
                 <w:rFonts w:ascii="Calibri" w:hAnsi="Calibri" w:cs="Calibri"/>
                 <w:lang w:val="en-US"/>
               </w:rPr>
+              <w:lastRenderedPageBreak/>
               <w:t xml:space="preserve">{{ </w:t>
             </w:r>
             <w:r>
@@ -5098,6 +5314,7 @@
                 <w:rFonts w:ascii="Calibri" w:hAnsi="Calibri" w:cs="Calibri"/>
                 <w:lang w:val="en-US"/>
               </w:rPr>
+              <w:lastRenderedPageBreak/>
               <w:t xml:space="preserve">{%p if </w:t>
             </w:r>
             <w:proofErr w:type="spellStart"/>
@@ -5137,6 +5354,7 @@
                 <w:rFonts w:ascii="Calibri" w:hAnsi="Calibri" w:cs="Calibri"/>
                 <w:lang w:val="en-US"/>
               </w:rPr>
+              <w:lastRenderedPageBreak/>
               <w:t xml:space="preserve">{{ </w:t>
             </w:r>
             <w:r>
@@ -5358,7 +5576,6 @@
                 <w:rFonts w:ascii="Calibri" w:hAnsi="Calibri" w:cs="Calibri"/>
                 <w:lang w:val="en-US"/>
               </w:rPr>
-              <w:lastRenderedPageBreak/>
               <w:t xml:space="preserve">{{ </w:t>
             </w:r>
             <w:r>
@@ -5487,7 +5704,6 @@
                 <w:rFonts w:ascii="Calibri" w:hAnsi="Calibri" w:cs="Calibri"/>
                 <w:lang w:val="en-US"/>
               </w:rPr>
-              <w:lastRenderedPageBreak/>
               <w:t xml:space="preserve">{%p if </w:t>
             </w:r>
             <w:proofErr w:type="spellStart"/>
@@ -5527,7 +5743,6 @@
                 <w:rFonts w:ascii="Calibri" w:hAnsi="Calibri" w:cs="Calibri"/>
                 <w:lang w:val="en-US"/>
               </w:rPr>
-              <w:lastRenderedPageBreak/>
               <w:t xml:space="preserve">{{ </w:t>
             </w:r>
             <w:r>
@@ -5656,7 +5871,6 @@
                 <w:rFonts w:ascii="Calibri" w:hAnsi="Calibri" w:cs="Calibri"/>
                 <w:lang w:val="en-US"/>
               </w:rPr>
-              <w:lastRenderedPageBreak/>
               <w:t xml:space="preserve">{%p if </w:t>
             </w:r>
             <w:proofErr w:type="spellStart"/>
@@ -5696,7 +5910,6 @@
                 <w:rFonts w:ascii="Calibri" w:hAnsi="Calibri" w:cs="Calibri"/>
                 <w:lang w:val="en-US"/>
               </w:rPr>
-              <w:lastRenderedPageBreak/>
               <w:t xml:space="preserve">{{ </w:t>
             </w:r>
             <w:r>
@@ -5825,7 +6038,6 @@
                 <w:rFonts w:ascii="Calibri" w:hAnsi="Calibri" w:cs="Calibri"/>
                 <w:lang w:val="en-US"/>
               </w:rPr>
-              <w:lastRenderedPageBreak/>
               <w:t xml:space="preserve">{%p if </w:t>
             </w:r>
             <w:proofErr w:type="spellStart"/>
@@ -5865,7 +6077,6 @@
                 <w:rFonts w:ascii="Calibri" w:hAnsi="Calibri" w:cs="Calibri"/>
                 <w:lang w:val="en-US"/>
               </w:rPr>
-              <w:lastRenderedPageBreak/>
               <w:t xml:space="preserve">{{ </w:t>
             </w:r>
             <w:r>
@@ -8365,6 +8576,7 @@
                 <w:rFonts w:ascii="Calibri" w:hAnsi="Calibri" w:cs="Calibri"/>
                 <w:lang w:val="en-US"/>
               </w:rPr>
+              <w:lastRenderedPageBreak/>
               <w:t xml:space="preserve">{{ </w:t>
             </w:r>
             <w:proofErr w:type="spellStart"/>
@@ -8541,6 +8753,7 @@
                 <w:rFonts w:ascii="Calibri" w:hAnsi="Calibri" w:cs="Calibri"/>
                 <w:lang w:val="en-US"/>
               </w:rPr>
+              <w:lastRenderedPageBreak/>
               <w:t xml:space="preserve">{%p if </w:t>
             </w:r>
             <w:proofErr w:type="spellStart"/>
@@ -8580,6 +8793,7 @@
                 <w:rFonts w:ascii="Calibri" w:hAnsi="Calibri" w:cs="Calibri"/>
                 <w:lang w:val="en-US"/>
               </w:rPr>
+              <w:lastRenderedPageBreak/>
               <w:t xml:space="preserve">{{ </w:t>
             </w:r>
             <w:proofErr w:type="spellStart"/>
@@ -8740,6 +8954,7 @@
                 <w:rFonts w:ascii="Calibri" w:hAnsi="Calibri" w:cs="Calibri"/>
                 <w:lang w:val="en-US"/>
               </w:rPr>
+              <w:lastRenderedPageBreak/>
               <w:t xml:space="preserve">{%p if </w:t>
             </w:r>
             <w:proofErr w:type="spellStart"/>
@@ -8779,6 +8994,7 @@
                 <w:rFonts w:ascii="Calibri" w:hAnsi="Calibri" w:cs="Calibri"/>
                 <w:lang w:val="en-US"/>
               </w:rPr>
+              <w:lastRenderedPageBreak/>
               <w:t xml:space="preserve">{{ </w:t>
             </w:r>
             <w:proofErr w:type="spellStart"/>
@@ -8955,6 +9171,7 @@
                 <w:rFonts w:ascii="Calibri" w:hAnsi="Calibri" w:cs="Calibri"/>
                 <w:lang w:val="en-US"/>
               </w:rPr>
+              <w:lastRenderedPageBreak/>
               <w:t xml:space="preserve">{%p if </w:t>
             </w:r>
             <w:proofErr w:type="spellStart"/>
@@ -8994,6 +9211,7 @@
                 <w:rFonts w:ascii="Calibri" w:hAnsi="Calibri" w:cs="Calibri"/>
                 <w:lang w:val="en-US"/>
               </w:rPr>
+              <w:lastRenderedPageBreak/>
               <w:t xml:space="preserve">{{ </w:t>
             </w:r>
             <w:proofErr w:type="spellStart"/>
@@ -9242,7 +9460,6 @@
                 <w:rFonts w:ascii="Calibri" w:hAnsi="Calibri" w:cs="Calibri"/>
                 <w:lang w:val="en-US"/>
               </w:rPr>
-              <w:lastRenderedPageBreak/>
               <w:t xml:space="preserve">{{ </w:t>
             </w:r>
             <w:r>
@@ -9445,7 +9662,6 @@
                 <w:rFonts w:ascii="Calibri" w:hAnsi="Calibri" w:cs="Calibri"/>
                 <w:lang w:val="en-US"/>
               </w:rPr>
-              <w:lastRenderedPageBreak/>
               <w:t xml:space="preserve">{%p if </w:t>
             </w:r>
             <w:proofErr w:type="spellStart"/>
@@ -9485,7 +9701,6 @@
                 <w:rFonts w:ascii="Calibri" w:hAnsi="Calibri" w:cs="Calibri"/>
                 <w:lang w:val="en-US"/>
               </w:rPr>
-              <w:lastRenderedPageBreak/>
               <w:t xml:space="preserve">{{ </w:t>
             </w:r>
             <w:r>
@@ -9731,7 +9946,6 @@
                 <w:rFonts w:ascii="Calibri" w:hAnsi="Calibri" w:cs="Calibri"/>
                 <w:lang w:val="en-US"/>
               </w:rPr>
-              <w:lastRenderedPageBreak/>
               <w:t xml:space="preserve">{%p if </w:t>
             </w:r>
             <w:proofErr w:type="spellStart"/>
@@ -9771,7 +9985,6 @@
                 <w:rFonts w:ascii="Calibri" w:hAnsi="Calibri" w:cs="Calibri"/>
                 <w:lang w:val="en-US"/>
               </w:rPr>
-              <w:lastRenderedPageBreak/>
               <w:t xml:space="preserve">{{ </w:t>
             </w:r>
             <w:r>
@@ -10017,7 +10230,6 @@
                 <w:rFonts w:ascii="Calibri" w:hAnsi="Calibri" w:cs="Calibri"/>
                 <w:lang w:val="en-US"/>
               </w:rPr>
-              <w:lastRenderedPageBreak/>
               <w:t xml:space="preserve">{%p if </w:t>
             </w:r>
             <w:proofErr w:type="spellStart"/>
@@ -10057,7 +10269,6 @@
                 <w:rFonts w:ascii="Calibri" w:hAnsi="Calibri" w:cs="Calibri"/>
                 <w:lang w:val="en-US"/>
               </w:rPr>
-              <w:lastRenderedPageBreak/>
               <w:t xml:space="preserve">{{ </w:t>
             </w:r>
             <w:r>
@@ -21304,14 +21515,14 @@
             <w:pPr>
               <w:rPr>
                 <w:rFonts w:ascii="Calibri" w:hAnsi="Calibri" w:cs="Calibri"/>
-                <w:lang w:val="en-US"/>
+                <w:lang w:val="de-DE"/>
               </w:rPr>
             </w:pPr>
             <w:proofErr w:type="gramStart"/>
             <w:r>
               <w:rPr>
                 <w:rFonts w:ascii="Calibri" w:hAnsi="Calibri" w:cs="Calibri"/>
-                <w:lang w:val="en-US"/>
+                <w:lang w:val="de-DE"/>
               </w:rPr>
               <w:t xml:space="preserve">{{ </w:t>
             </w:r>
@@ -21319,7 +21530,7 @@
             <w:r>
               <w:rPr>
                 <w:rFonts w:ascii="Calibri" w:hAnsi="Calibri" w:cs="Calibri"/>
-                <w:lang w:val="en-US"/>
+                <w:lang w:val="de-DE"/>
               </w:rPr>
               <w:t>format</w:t>
             </w:r>
@@ -21327,7 +21538,7 @@
             <w:r>
               <w:rPr>
                 <w:rFonts w:ascii="Calibri" w:hAnsi="Calibri" w:cs="Calibri"/>
-                <w:lang w:val="en-US"/>
+                <w:lang w:val="de-DE"/>
               </w:rPr>
               <w:t>_date</w:t>
             </w:r>
@@ -21335,7 +21546,7 @@
             <w:r>
               <w:rPr>
                 <w:rFonts w:ascii="Calibri" w:hAnsi="Calibri" w:cs="Calibri"/>
-                <w:lang w:val="en-US"/>
+                <w:lang w:val="de-DE"/>
               </w:rPr>
               <w:t>(</w:t>
             </w:r>
@@ -21343,7 +21554,7 @@
             <w:r>
               <w:rPr>
                 <w:rFonts w:ascii="Calibri" w:hAnsi="Calibri" w:cs="Calibri"/>
-                <w:lang w:val="en-US"/>
+                <w:lang w:val="de-DE"/>
               </w:rPr>
               <w:t>visa_valid_from</w:t>
             </w:r>
@@ -21601,7 +21812,6 @@
                 <w:rFonts w:ascii="Calibri" w:hAnsi="Calibri" w:cs="Calibri"/>
                 <w:lang w:val="en-US"/>
               </w:rPr>
-              <w:lastRenderedPageBreak/>
               <w:t xml:space="preserve">{{ </w:t>
             </w:r>
             <w:proofErr w:type="spellStart"/>
@@ -21703,15 +21913,15 @@
                 <w:rFonts w:ascii="Calibri" w:hAnsi="Calibri" w:cs="Calibri"/>
                 <w:lang w:val="en-US"/>
               </w:rPr>
-              <w:t xml:space="preserve"> }} {{ </w:t>
-            </w:r>
-            <w:proofErr w:type="spellStart"/>
-            <w:r>
-              <w:rPr>
-                <w:rFonts w:ascii="Calibri" w:hAnsi="Calibri" w:cs="Calibri"/>
-                <w:lang w:val="en-US"/>
-              </w:rPr>
-              <w:t>visa_spatial_restriction_details</w:t>
+              <w:t xml:space="preserve"> }} </w:t>
+            </w:r>
+            <w:proofErr w:type="spellStart"/>
+            <w:r>
+              <w:rPr>
+                <w:rFonts w:ascii="Calibri" w:hAnsi="Calibri" w:cs="Calibri"/>
+                <w:lang w:val="en-US"/>
+              </w:rPr>
+              <w:t>{{ visa_spatial_restriction_details</w:t>
             </w:r>
             <w:proofErr w:type="spellEnd"/>
             <w:r>
@@ -23218,6 +23428,7 @@
   <w:style w:type="character" w:default="1" w:styleId="DefaultParagraphFont">
     <w:name w:val="Default Paragraph Font"/>
     <w:uiPriority w:val="1"/>
+    <w:semiHidden/>
     <w:unhideWhenUsed/>
   </w:style>
   <w:style w:type="table" w:default="1" w:styleId="TableNormal">

</xml_diff>

<commit_message>
fix: further translation fixes
</commit_message>
<xml_diff>
--- a/docassemble/ukraine/data/templates/antrag_auf_aufenthaltstitel.docx
+++ b/docassemble/ukraine/data/templates/antrag_auf_aufenthaltstitel.docx
@@ -8016,31 +8016,15 @@
             <w:pPr>
               <w:rPr>
                 <w:rFonts w:ascii="Calibri" w:hAnsi="Calibri" w:cs="Calibri"/>
-                <w:lang w:val="de-DE"/>
-              </w:rPr>
-            </w:pPr>
-            <w:r>
-              <w:rPr>
-                <w:rFonts w:ascii="Calibri" w:hAnsi="Calibri" w:cs="Calibri"/>
-                <w:lang w:val="de-DE"/>
-              </w:rPr>
-              <w:t xml:space="preserve">{%p </w:t>
-            </w:r>
-            <w:proofErr w:type="spellStart"/>
-            <w:r>
-              <w:rPr>
-                <w:rFonts w:ascii="Calibri" w:hAnsi="Calibri" w:cs="Calibri"/>
-                <w:lang w:val="de-DE"/>
-              </w:rPr>
-              <w:t>else</w:t>
-            </w:r>
-            <w:proofErr w:type="spellEnd"/>
-            <w:r>
-              <w:rPr>
-                <w:rFonts w:ascii="Calibri" w:hAnsi="Calibri" w:cs="Calibri"/>
-                <w:lang w:val="de-DE"/>
-              </w:rPr>
-              <w:t xml:space="preserve"> %}</w:t>
+                <w:lang w:val="en-US"/>
+              </w:rPr>
+            </w:pPr>
+            <w:r>
+              <w:rPr>
+                <w:rFonts w:ascii="Calibri" w:hAnsi="Calibri" w:cs="Calibri"/>
+                <w:lang w:val="en-US"/>
+              </w:rPr>
+              <w:t>{%p else %}</w:t>
             </w:r>
           </w:p>
           <w:p>
@@ -8191,31 +8175,15 @@
             <w:pPr>
               <w:rPr>
                 <w:rFonts w:ascii="Calibri" w:hAnsi="Calibri" w:cs="Calibri"/>
-                <w:lang w:val="de-DE"/>
-              </w:rPr>
-            </w:pPr>
-            <w:r>
-              <w:rPr>
-                <w:rFonts w:ascii="Calibri" w:hAnsi="Calibri" w:cs="Calibri"/>
-                <w:lang w:val="de-DE"/>
-              </w:rPr>
-              <w:t xml:space="preserve">{%p </w:t>
-            </w:r>
-            <w:proofErr w:type="spellStart"/>
-            <w:r>
-              <w:rPr>
-                <w:rFonts w:ascii="Calibri" w:hAnsi="Calibri" w:cs="Calibri"/>
-                <w:lang w:val="de-DE"/>
-              </w:rPr>
-              <w:t>else</w:t>
-            </w:r>
-            <w:proofErr w:type="spellEnd"/>
-            <w:r>
-              <w:rPr>
-                <w:rFonts w:ascii="Calibri" w:hAnsi="Calibri" w:cs="Calibri"/>
-                <w:lang w:val="de-DE"/>
-              </w:rPr>
-              <w:t xml:space="preserve"> %}</w:t>
+                <w:lang w:val="en-US"/>
+              </w:rPr>
+            </w:pPr>
+            <w:r>
+              <w:rPr>
+                <w:rFonts w:ascii="Calibri" w:hAnsi="Calibri" w:cs="Calibri"/>
+                <w:lang w:val="en-US"/>
+              </w:rPr>
+              <w:t>{%p else %}</w:t>
             </w:r>
           </w:p>
           <w:p>
@@ -8366,31 +8334,15 @@
             <w:pPr>
               <w:rPr>
                 <w:rFonts w:ascii="Calibri" w:hAnsi="Calibri" w:cs="Calibri"/>
-                <w:lang w:val="de-DE"/>
-              </w:rPr>
-            </w:pPr>
-            <w:r>
-              <w:rPr>
-                <w:rFonts w:ascii="Calibri" w:hAnsi="Calibri" w:cs="Calibri"/>
-                <w:lang w:val="de-DE"/>
-              </w:rPr>
-              <w:t xml:space="preserve">{%p </w:t>
-            </w:r>
-            <w:proofErr w:type="spellStart"/>
-            <w:r>
-              <w:rPr>
-                <w:rFonts w:ascii="Calibri" w:hAnsi="Calibri" w:cs="Calibri"/>
-                <w:lang w:val="de-DE"/>
-              </w:rPr>
-              <w:t>else</w:t>
-            </w:r>
-            <w:proofErr w:type="spellEnd"/>
-            <w:r>
-              <w:rPr>
-                <w:rFonts w:ascii="Calibri" w:hAnsi="Calibri" w:cs="Calibri"/>
-                <w:lang w:val="de-DE"/>
-              </w:rPr>
-              <w:t xml:space="preserve"> %}</w:t>
+                <w:lang w:val="en-US"/>
+              </w:rPr>
+            </w:pPr>
+            <w:r>
+              <w:rPr>
+                <w:rFonts w:ascii="Calibri" w:hAnsi="Calibri" w:cs="Calibri"/>
+                <w:lang w:val="en-US"/>
+              </w:rPr>
+              <w:t>{%p else %}</w:t>
             </w:r>
           </w:p>
           <w:p>
@@ -8655,31 +8607,15 @@
             <w:pPr>
               <w:rPr>
                 <w:rFonts w:ascii="Calibri" w:hAnsi="Calibri" w:cs="Calibri"/>
-                <w:lang w:val="de-DE"/>
-              </w:rPr>
-            </w:pPr>
-            <w:r>
-              <w:rPr>
-                <w:rFonts w:ascii="Calibri" w:hAnsi="Calibri" w:cs="Calibri"/>
-                <w:lang w:val="de-DE"/>
-              </w:rPr>
-              <w:t xml:space="preserve">{%p </w:t>
-            </w:r>
-            <w:proofErr w:type="spellStart"/>
-            <w:r>
-              <w:rPr>
-                <w:rFonts w:ascii="Calibri" w:hAnsi="Calibri" w:cs="Calibri"/>
-                <w:lang w:val="de-DE"/>
-              </w:rPr>
-              <w:t>else</w:t>
-            </w:r>
-            <w:proofErr w:type="spellEnd"/>
-            <w:r>
-              <w:rPr>
-                <w:rFonts w:ascii="Calibri" w:hAnsi="Calibri" w:cs="Calibri"/>
-                <w:lang w:val="de-DE"/>
-              </w:rPr>
-              <w:t xml:space="preserve"> %}</w:t>
+                <w:lang w:val="en-US"/>
+              </w:rPr>
+            </w:pPr>
+            <w:r>
+              <w:rPr>
+                <w:rFonts w:ascii="Calibri" w:hAnsi="Calibri" w:cs="Calibri"/>
+                <w:lang w:val="en-US"/>
+              </w:rPr>
+              <w:t>{%p else %}</w:t>
             </w:r>
           </w:p>
           <w:p>
@@ -9073,31 +9009,15 @@
             <w:pPr>
               <w:rPr>
                 <w:rFonts w:ascii="Calibri" w:hAnsi="Calibri" w:cs="Calibri"/>
-                <w:lang w:val="de-DE"/>
-              </w:rPr>
-            </w:pPr>
-            <w:r>
-              <w:rPr>
-                <w:rFonts w:ascii="Calibri" w:hAnsi="Calibri" w:cs="Calibri"/>
-                <w:lang w:val="de-DE"/>
-              </w:rPr>
-              <w:t xml:space="preserve">{%p </w:t>
-            </w:r>
-            <w:proofErr w:type="spellStart"/>
-            <w:r>
-              <w:rPr>
-                <w:rFonts w:ascii="Calibri" w:hAnsi="Calibri" w:cs="Calibri"/>
-                <w:lang w:val="de-DE"/>
-              </w:rPr>
-              <w:t>else</w:t>
-            </w:r>
-            <w:proofErr w:type="spellEnd"/>
-            <w:r>
-              <w:rPr>
-                <w:rFonts w:ascii="Calibri" w:hAnsi="Calibri" w:cs="Calibri"/>
-                <w:lang w:val="de-DE"/>
-              </w:rPr>
-              <w:t xml:space="preserve"> %}</w:t>
+                <w:lang w:val="en-US"/>
+              </w:rPr>
+            </w:pPr>
+            <w:r>
+              <w:rPr>
+                <w:rFonts w:ascii="Calibri" w:hAnsi="Calibri" w:cs="Calibri"/>
+                <w:lang w:val="en-US"/>
+              </w:rPr>
+              <w:t>{%p else %}</w:t>
             </w:r>
           </w:p>
           <w:p>
@@ -21515,14 +21435,14 @@
             <w:pPr>
               <w:rPr>
                 <w:rFonts w:ascii="Calibri" w:hAnsi="Calibri" w:cs="Calibri"/>
-                <w:lang w:val="de-DE"/>
+                <w:lang w:val="en-US"/>
               </w:rPr>
             </w:pPr>
             <w:proofErr w:type="gramStart"/>
             <w:r>
               <w:rPr>
                 <w:rFonts w:ascii="Calibri" w:hAnsi="Calibri" w:cs="Calibri"/>
-                <w:lang w:val="de-DE"/>
+                <w:lang w:val="en-US"/>
               </w:rPr>
               <w:t xml:space="preserve">{{ </w:t>
             </w:r>
@@ -21530,7 +21450,7 @@
             <w:r>
               <w:rPr>
                 <w:rFonts w:ascii="Calibri" w:hAnsi="Calibri" w:cs="Calibri"/>
-                <w:lang w:val="de-DE"/>
+                <w:lang w:val="en-US"/>
               </w:rPr>
               <w:t>format</w:t>
             </w:r>
@@ -21538,7 +21458,7 @@
             <w:r>
               <w:rPr>
                 <w:rFonts w:ascii="Calibri" w:hAnsi="Calibri" w:cs="Calibri"/>
-                <w:lang w:val="de-DE"/>
+                <w:lang w:val="en-US"/>
               </w:rPr>
               <w:t>_date</w:t>
             </w:r>
@@ -21546,7 +21466,7 @@
             <w:r>
               <w:rPr>
                 <w:rFonts w:ascii="Calibri" w:hAnsi="Calibri" w:cs="Calibri"/>
-                <w:lang w:val="de-DE"/>
+                <w:lang w:val="en-US"/>
               </w:rPr>
               <w:t>(</w:t>
             </w:r>
@@ -21554,7 +21474,7 @@
             <w:r>
               <w:rPr>
                 <w:rFonts w:ascii="Calibri" w:hAnsi="Calibri" w:cs="Calibri"/>
-                <w:lang w:val="de-DE"/>
+                <w:lang w:val="en-US"/>
               </w:rPr>
               <w:t>visa_valid_from</w:t>
             </w:r>
@@ -21734,26 +21654,93 @@
             <w:pPr>
               <w:rPr>
                 <w:rFonts w:ascii="Calibri" w:hAnsi="Calibri" w:cs="Calibri"/>
-                <w:lang w:val="de-DE"/>
-              </w:rPr>
-            </w:pPr>
-            <w:r>
-              <w:rPr>
-                <w:rFonts w:ascii="Calibri" w:hAnsi="Calibri" w:cs="Calibri"/>
-                <w:lang w:val="de-DE"/>
+                <w:lang w:val="en-US"/>
+              </w:rPr>
+            </w:pPr>
+            <w:r>
+              <w:rPr>
+                <w:rFonts w:ascii="Calibri" w:hAnsi="Calibri" w:cs="Calibri"/>
+                <w:lang w:val="en-US"/>
               </w:rPr>
               <w:t>{%</w:t>
             </w:r>
             <w:r>
               <w:rPr>
                 <w:rFonts w:ascii="Calibri" w:hAnsi="Calibri" w:cs="Calibri"/>
-                <w:lang w:val="de-DE"/>
+                <w:lang w:val="en-US"/>
               </w:rPr>
               <w:t>p</w:t>
             </w:r>
             <w:r>
               <w:rPr>
                 <w:rFonts w:ascii="Calibri" w:hAnsi="Calibri" w:cs="Calibri"/>
+                <w:lang w:val="en-US"/>
+              </w:rPr>
+              <w:t xml:space="preserve"> if </w:t>
+            </w:r>
+            <w:r>
+              <w:rPr>
+                <w:rFonts w:ascii="Calibri" w:hAnsi="Calibri" w:cs="Calibri"/>
+                <w:lang w:val="en-US"/>
+              </w:rPr>
+              <w:t xml:space="preserve">not </w:t>
+            </w:r>
+            <w:proofErr w:type="spellStart"/>
+            <w:r>
+              <w:rPr>
+                <w:rFonts w:ascii="Calibri" w:hAnsi="Calibri" w:cs="Calibri"/>
+                <w:lang w:val="en-US"/>
+              </w:rPr>
+              <w:t>visa_spatial_restriction</w:t>
+            </w:r>
+            <w:proofErr w:type="spellEnd"/>
+            <w:r>
+              <w:rPr>
+                <w:rFonts w:ascii="Calibri" w:hAnsi="Calibri" w:cs="Calibri"/>
+                <w:lang w:val="en-US"/>
+              </w:rPr>
+              <w:t xml:space="preserve"> %}</w:t>
+            </w:r>
+          </w:p>
+          <w:p>
+            <w:pPr>
+              <w:rPr>
+                <w:rFonts w:ascii="Calibri" w:hAnsi="Calibri" w:cs="Calibri"/>
+                <w:lang w:val="de-DE"/>
+              </w:rPr>
+            </w:pPr>
+            <w:r>
+              <w:rPr>
+                <w:rFonts w:ascii="Calibri" w:hAnsi="Calibri" w:cs="Calibri"/>
+                <w:lang w:val="de-DE"/>
+              </w:rPr>
+              <w:t>ohne räumliche Beschränkung</w:t>
+            </w:r>
+          </w:p>
+          <w:p>
+            <w:pPr>
+              <w:rPr>
+                <w:rFonts w:ascii="Calibri" w:hAnsi="Calibri" w:cs="Calibri"/>
+                <w:lang w:val="de-DE"/>
+              </w:rPr>
+            </w:pPr>
+            <w:r>
+              <w:rPr>
+                <w:rFonts w:ascii="Calibri" w:hAnsi="Calibri" w:cs="Calibri"/>
+                <w:lang w:val="de-DE"/>
+              </w:rPr>
+              <w:t>{%</w:t>
+            </w:r>
+            <w:r>
+              <w:rPr>
+                <w:rFonts w:ascii="Calibri" w:hAnsi="Calibri" w:cs="Calibri"/>
+                <w:lang w:val="de-DE"/>
+              </w:rPr>
+              <w:t>p</w:t>
+            </w:r>
+            <w:r>
+              <w:rPr>
+                <w:rFonts w:ascii="Calibri" w:hAnsi="Calibri" w:cs="Calibri"/>
                 <w:lang w:val="de-DE"/>
               </w:rPr>
               <w:t xml:space="preserve"> </w:t>
@@ -21764,164 +21751,54 @@
                 <w:rFonts w:ascii="Calibri" w:hAnsi="Calibri" w:cs="Calibri"/>
                 <w:lang w:val="de-DE"/>
               </w:rPr>
-              <w:t>if</w:t>
-            </w:r>
-            <w:proofErr w:type="spellEnd"/>
-            <w:r>
-              <w:rPr>
-                <w:rFonts w:ascii="Calibri" w:hAnsi="Calibri" w:cs="Calibri"/>
-                <w:lang w:val="de-DE"/>
-              </w:rPr>
-              <w:t xml:space="preserve"> </w:t>
-            </w:r>
-            <w:proofErr w:type="spellStart"/>
-            <w:r>
-              <w:rPr>
-                <w:rFonts w:ascii="Calibri" w:hAnsi="Calibri" w:cs="Calibri"/>
-                <w:lang w:val="de-DE"/>
-              </w:rPr>
-              <w:t>visa_spatial_restriction</w:t>
-            </w:r>
-            <w:proofErr w:type="spellEnd"/>
-            <w:r>
-              <w:rPr>
-                <w:rFonts w:ascii="Calibri" w:hAnsi="Calibri" w:cs="Calibri"/>
-                <w:lang w:val="de-DE"/>
-              </w:rPr>
-              <w:t xml:space="preserve"> == 'ohne räumliche Beschränkung' %}</w:t>
-            </w:r>
-          </w:p>
-          <w:p>
-            <w:pPr>
-              <w:rPr>
-                <w:rFonts w:ascii="Calibri" w:hAnsi="Calibri" w:cs="Calibri"/>
-                <w:lang w:val="de-DE"/>
-              </w:rPr>
-            </w:pPr>
-          </w:p>
-          <w:p>
-            <w:pPr>
-              <w:rPr>
-                <w:rFonts w:ascii="Calibri" w:hAnsi="Calibri" w:cs="Calibri"/>
-                <w:lang w:val="en-US"/>
-              </w:rPr>
-            </w:pPr>
-            <w:proofErr w:type="gramStart"/>
-            <w:r>
-              <w:rPr>
-                <w:rFonts w:ascii="Calibri" w:hAnsi="Calibri" w:cs="Calibri"/>
-                <w:lang w:val="en-US"/>
-              </w:rPr>
-              <w:t xml:space="preserve">{{ </w:t>
-            </w:r>
-            <w:proofErr w:type="spellStart"/>
-            <w:r>
-              <w:rPr>
-                <w:rFonts w:ascii="Calibri" w:hAnsi="Calibri" w:cs="Calibri"/>
-                <w:lang w:val="en-US"/>
-              </w:rPr>
-              <w:t>visa</w:t>
-            </w:r>
-            <w:proofErr w:type="gramEnd"/>
-            <w:r>
-              <w:rPr>
-                <w:rFonts w:ascii="Calibri" w:hAnsi="Calibri" w:cs="Calibri"/>
-                <w:lang w:val="en-US"/>
-              </w:rPr>
-              <w:t>_spatial_restriction</w:t>
-            </w:r>
-            <w:proofErr w:type="spellEnd"/>
-            <w:r>
-              <w:rPr>
-                <w:rFonts w:ascii="Calibri" w:hAnsi="Calibri" w:cs="Calibri"/>
-                <w:lang w:val="en-US"/>
-              </w:rPr>
-              <w:t xml:space="preserve"> }}</w:t>
-            </w:r>
-          </w:p>
-          <w:p>
-            <w:pPr>
-              <w:rPr>
-                <w:rFonts w:ascii="Calibri" w:hAnsi="Calibri" w:cs="Calibri"/>
-                <w:lang w:val="en-US"/>
-              </w:rPr>
-            </w:pPr>
-            <w:r>
-              <w:rPr>
-                <w:rFonts w:ascii="Calibri" w:hAnsi="Calibri" w:cs="Calibri"/>
-                <w:lang w:val="en-US"/>
-              </w:rPr>
-              <w:t>{%</w:t>
-            </w:r>
-            <w:r>
-              <w:rPr>
-                <w:rFonts w:ascii="Calibri" w:hAnsi="Calibri" w:cs="Calibri"/>
-                <w:lang w:val="en-US"/>
-              </w:rPr>
-              <w:t>p</w:t>
-            </w:r>
-            <w:r>
-              <w:rPr>
-                <w:rFonts w:ascii="Calibri" w:hAnsi="Calibri" w:cs="Calibri"/>
-                <w:lang w:val="en-US"/>
-              </w:rPr>
-              <w:t xml:space="preserve"> else %}</w:t>
-            </w:r>
-          </w:p>
-          <w:p>
-            <w:pPr>
-              <w:rPr>
-                <w:rFonts w:ascii="Calibri" w:hAnsi="Calibri" w:cs="Calibri"/>
-                <w:lang w:val="en-US"/>
-              </w:rPr>
-            </w:pPr>
-          </w:p>
-          <w:p>
-            <w:pPr>
-              <w:rPr>
-                <w:rFonts w:ascii="Calibri" w:hAnsi="Calibri" w:cs="Calibri"/>
-                <w:lang w:val="en-US"/>
-              </w:rPr>
-            </w:pPr>
-            <w:proofErr w:type="gramStart"/>
-            <w:r>
-              <w:rPr>
-                <w:rFonts w:ascii="Calibri" w:hAnsi="Calibri" w:cs="Calibri"/>
-                <w:lang w:val="en-US"/>
-              </w:rPr>
-              <w:t xml:space="preserve">{{ </w:t>
-            </w:r>
-            <w:proofErr w:type="spellStart"/>
-            <w:r>
-              <w:rPr>
-                <w:rFonts w:ascii="Calibri" w:hAnsi="Calibri" w:cs="Calibri"/>
-                <w:lang w:val="en-US"/>
-              </w:rPr>
-              <w:t>visa</w:t>
-            </w:r>
-            <w:proofErr w:type="gramEnd"/>
-            <w:r>
-              <w:rPr>
-                <w:rFonts w:ascii="Calibri" w:hAnsi="Calibri" w:cs="Calibri"/>
-                <w:lang w:val="en-US"/>
-              </w:rPr>
-              <w:t>_spatial_restriction</w:t>
-            </w:r>
-            <w:proofErr w:type="spellEnd"/>
-            <w:r>
-              <w:rPr>
-                <w:rFonts w:ascii="Calibri" w:hAnsi="Calibri" w:cs="Calibri"/>
-                <w:lang w:val="en-US"/>
-              </w:rPr>
-              <w:t xml:space="preserve"> }} </w:t>
-            </w:r>
-            <w:proofErr w:type="spellStart"/>
-            <w:r>
-              <w:rPr>
-                <w:rFonts w:ascii="Calibri" w:hAnsi="Calibri" w:cs="Calibri"/>
-                <w:lang w:val="en-US"/>
-              </w:rPr>
-              <w:t>{{ visa_spatial_restriction_details</w:t>
+              <w:t>else</w:t>
+            </w:r>
+            <w:proofErr w:type="spellEnd"/>
+            <w:r>
+              <w:rPr>
+                <w:rFonts w:ascii="Calibri" w:hAnsi="Calibri" w:cs="Calibri"/>
+                <w:lang w:val="de-DE"/>
+              </w:rPr>
+              <w:t xml:space="preserve"> %}</w:t>
+            </w:r>
+          </w:p>
+          <w:p>
+            <w:pPr>
+              <w:rPr>
+                <w:rFonts w:ascii="Calibri" w:hAnsi="Calibri" w:cs="Calibri"/>
+                <w:lang w:val="en-US"/>
+              </w:rPr>
+            </w:pPr>
+            <w:proofErr w:type="spellStart"/>
+            <w:r>
+              <w:rPr>
+                <w:rFonts w:ascii="Calibri" w:hAnsi="Calibri" w:cs="Calibri"/>
+                <w:lang w:val="en-US"/>
+              </w:rPr>
+              <w:t>beschränkt</w:t>
+            </w:r>
+            <w:proofErr w:type="spellEnd"/>
+            <w:r>
+              <w:rPr>
+                <w:rFonts w:ascii="Calibri" w:hAnsi="Calibri" w:cs="Calibri"/>
+                <w:lang w:val="en-US"/>
+              </w:rPr>
+              <w:t xml:space="preserve"> auf</w:t>
+            </w:r>
+            <w:r>
+              <w:rPr>
+                <w:rFonts w:ascii="Calibri" w:hAnsi="Calibri" w:cs="Calibri"/>
+                <w:lang w:val="en-US"/>
+              </w:rPr>
+              <w:t xml:space="preserve"> {{ </w:t>
+            </w:r>
+            <w:proofErr w:type="spellStart"/>
+            <w:r>
+              <w:rPr>
+                <w:rFonts w:ascii="Calibri" w:hAnsi="Calibri" w:cs="Calibri"/>
+                <w:lang w:val="en-US"/>
+              </w:rPr>
+              <w:t>visa_spatial_restriction_details</w:t>
             </w:r>
             <w:proofErr w:type="spellEnd"/>
             <w:r>

</xml_diff>